<commit_message>
changed 2019 to 2020
</commit_message>
<xml_diff>
--- a/lab1/Otchet1.docx
+++ b/lab1/Otchet1.docx
@@ -45,17 +45,7 @@
           <w:sz w:val="24"/>
           <w:szCs w:val="24"/>
         </w:rPr>
-        <w:t xml:space="preserve">«САНКТ-ПЕТЕРБУРГСКИЙ НАЦИОНАЛЬНЫЙ ИССЛЕДОВАТЕЛЬСКИЙ УНИВЕРСИТЕТ </w:t>
-      </w:r>
-      <w:r>
-        <w:rPr>
-          <w:rFonts w:ascii="Times New Roman" w:hAnsi="Times New Roman" w:cs="Times New Roman"/>
-          <w:b/>
-          <w:color w:val="000000"/>
-          <w:sz w:val="24"/>
-          <w:szCs w:val="24"/>
-        </w:rPr>
-        <w:t>ИТМО»</w:t>
+        <w:t>«САНКТ-ПЕТЕРБУРГСКИЙ НАЦИОНАЛЬНЫЙ ИССЛЕДОВАТЕЛЬСКИЙ УНИВЕРСИТЕТ ИТМО»</w:t>
       </w:r>
     </w:p>
     <w:p>
@@ -553,7 +543,7 @@
           <w:noProof/>
         </w:rPr>
         <w:drawing>
-          <wp:inline distT="0" distB="0" distL="0" distR="0" wp14:anchorId="1AF6D31A" wp14:editId="0A0D5A99">
+          <wp:inline distT="0" distB="0" distL="0" distR="0" wp14:anchorId="2D9691D3" wp14:editId="04650DAB">
             <wp:extent cx="3695700" cy="2072640"/>
             <wp:effectExtent l="0" t="0" r="0" b="3810"/>
             <wp:docPr id="19" name="Рисунок 19" descr="http://www.ifmo.ru/file/news/4246/bw_rus.jpg"/>
@@ -631,14 +621,16 @@
         <w:rPr>
           <w:rFonts w:ascii="Times New Roman" w:hAnsi="Times New Roman" w:cs="Times New Roman"/>
         </w:rPr>
-        <w:t>201</w:t>
-      </w:r>
-      <w:r>
-        <w:rPr>
-          <w:rFonts w:ascii="Times New Roman" w:hAnsi="Times New Roman" w:cs="Times New Roman"/>
-        </w:rPr>
-        <w:t>9</w:t>
-      </w:r>
+        <w:t>20</w:t>
+      </w:r>
+      <w:r>
+        <w:rPr>
+          <w:rFonts w:ascii="Times New Roman" w:hAnsi="Times New Roman" w:cs="Times New Roman"/>
+        </w:rPr>
+        <w:t>20</w:t>
+      </w:r>
+      <w:bookmarkStart w:id="1" w:name="_GoBack"/>
+      <w:bookmarkEnd w:id="1"/>
       <w:r>
         <w:rPr>
           <w:rFonts w:ascii="Times New Roman" w:hAnsi="Times New Roman" w:cs="Times New Roman"/>
@@ -657,7 +649,6 @@
           <w:bCs/>
           <w:sz w:val="28"/>
           <w:szCs w:val="28"/>
-          <w:lang w:val="en-US"/>
         </w:rPr>
       </w:pPr>
       <w:r>
@@ -678,7 +669,6 @@
           <w:bCs/>
           <w:sz w:val="28"/>
           <w:szCs w:val="28"/>
-          <w:lang w:val="en-US"/>
         </w:rPr>
         <w:t>.</w:t>
       </w:r>
@@ -1143,24 +1133,23 @@
           <w:rFonts w:ascii="Times New Roman" w:hAnsi="Times New Roman" w:cs="Times New Roman"/>
           <w:sz w:val="28"/>
           <w:szCs w:val="28"/>
+        </w:rPr>
+      </w:pPr>
+      <w:r>
+        <w:rPr>
+          <w:rFonts w:ascii="Times New Roman" w:hAnsi="Times New Roman" w:cs="Times New Roman"/>
+          <w:sz w:val="28"/>
+          <w:szCs w:val="28"/>
+        </w:rPr>
+        <w:t xml:space="preserve">При выполнении данной лабораторной работы я ознакомился с тем, как работает биллинговая система, научился работать с </w:t>
+      </w:r>
+      <w:r>
+        <w:rPr>
+          <w:rFonts w:ascii="Times New Roman" w:hAnsi="Times New Roman" w:cs="Times New Roman"/>
+          <w:sz w:val="28"/>
+          <w:szCs w:val="28"/>
           <w:lang w:val="en-US"/>
         </w:rPr>
-      </w:pPr>
-      <w:r>
-        <w:rPr>
-          <w:rFonts w:ascii="Times New Roman" w:hAnsi="Times New Roman" w:cs="Times New Roman"/>
-          <w:sz w:val="28"/>
-          <w:szCs w:val="28"/>
-        </w:rPr>
-        <w:t xml:space="preserve">При выполнении данной лабораторной работы я ознакомился с тем, как работает биллинговая система, научился работать с </w:t>
-      </w:r>
-      <w:r>
-        <w:rPr>
-          <w:rFonts w:ascii="Times New Roman" w:hAnsi="Times New Roman" w:cs="Times New Roman"/>
-          <w:sz w:val="28"/>
-          <w:szCs w:val="28"/>
-          <w:lang w:val="en-US"/>
-        </w:rPr>
         <w:t>CDR</w:t>
       </w:r>
       <w:r>
@@ -1171,8 +1160,6 @@
         </w:rPr>
         <w:t>-файлами и использовать данные из них для применения к ним правил тарификации.</w:t>
       </w:r>
-      <w:bookmarkStart w:id="1" w:name="_GoBack"/>
-      <w:bookmarkEnd w:id="1"/>
     </w:p>
     <w:sectPr>
       <w:pgSz w:w="11906" w:h="16838"/>
@@ -1307,6 +1294,7 @@
     <w:lsdException w:name="HTML Sample" w:semiHidden="1" w:unhideWhenUsed="1"/>
     <w:lsdException w:name="HTML Typewriter" w:semiHidden="1" w:unhideWhenUsed="1"/>
     <w:lsdException w:name="HTML Variable" w:semiHidden="1" w:unhideWhenUsed="1"/>
+    <w:lsdException w:name="Normal Table" w:semiHidden="1" w:unhideWhenUsed="1"/>
     <w:lsdException w:name="annotation subject" w:semiHidden="1" w:unhideWhenUsed="1"/>
     <w:lsdException w:name="No List" w:semiHidden="1" w:unhideWhenUsed="1"/>
     <w:lsdException w:name="Outline List 1" w:semiHidden="1" w:unhideWhenUsed="1"/>
@@ -1353,8 +1341,10 @@
     <w:lsdException w:name="Table Subtle 2" w:semiHidden="1" w:unhideWhenUsed="1"/>
     <w:lsdException w:name="Table Web 1" w:semiHidden="1" w:unhideWhenUsed="1"/>
     <w:lsdException w:name="Table Web 2" w:semiHidden="1" w:unhideWhenUsed="1"/>
+    <w:lsdException w:name="Table Web 3" w:semiHidden="1" w:unhideWhenUsed="1"/>
     <w:lsdException w:name="Balloon Text" w:semiHidden="1" w:unhideWhenUsed="1"/>
     <w:lsdException w:name="Table Grid" w:uiPriority="39"/>
+    <w:lsdException w:name="Table Theme" w:semiHidden="1" w:unhideWhenUsed="1"/>
     <w:lsdException w:name="Placeholder Text" w:semiHidden="1"/>
     <w:lsdException w:name="No Spacing" w:uiPriority="1" w:qFormat="1"/>
     <w:lsdException w:name="Light Shading" w:uiPriority="60"/>

</xml_diff>